<commit_message>
Add notes on Algorithms and Abstractions
</commit_message>
<xml_diff>
--- a/C++ Programming Language/3 A Tour of C++; Abstraction Mechanisms.docx
+++ b/C++ Programming Language/3 A Tour of C++; Abstraction Mechanisms.docx
@@ -150,6 +150,178 @@
       </w:r>
       <w:r>
         <w:t>is a reference to something that nobody else can assign to.</w:t>
+      </w:r>
+    </w:p>
+    <w:p>
+      <w:pPr>
+        <w:pStyle w:val="ListParagraph"/>
+        <w:numPr>
+          <w:ilvl w:val="0"/>
+          <w:numId w:val="5"/>
+        </w:numPr>
+      </w:pPr>
+      <w:r>
+        <w:rPr>
+          <w:b/>
+          <w:bCs/>
+        </w:rPr>
+        <w:t>Advice –</w:t>
+      </w:r>
+    </w:p>
+    <w:p>
+      <w:pPr>
+        <w:pStyle w:val="ListParagraph"/>
+        <w:numPr>
+          <w:ilvl w:val="0"/>
+          <w:numId w:val="7"/>
+        </w:numPr>
+      </w:pPr>
+      <w:r>
+        <w:t>Define classes to represent application concepts directly in code.</w:t>
+      </w:r>
+    </w:p>
+    <w:p>
+      <w:pPr>
+        <w:pStyle w:val="ListParagraph"/>
+        <w:numPr>
+          <w:ilvl w:val="0"/>
+          <w:numId w:val="7"/>
+        </w:numPr>
+      </w:pPr>
+      <w:r>
+        <w:t>Use concrete classes to represent simple concepts and performance-critical components.</w:t>
+      </w:r>
+    </w:p>
+    <w:p>
+      <w:pPr>
+        <w:pStyle w:val="ListParagraph"/>
+        <w:numPr>
+          <w:ilvl w:val="0"/>
+          <w:numId w:val="7"/>
+        </w:numPr>
+      </w:pPr>
+      <w:r>
+        <w:t>Use resource handles and RAII (resource acquisition is initialisation) to manage resources.</w:t>
+      </w:r>
+    </w:p>
+    <w:p>
+      <w:pPr>
+        <w:pStyle w:val="ListParagraph"/>
+        <w:numPr>
+          <w:ilvl w:val="0"/>
+          <w:numId w:val="7"/>
+        </w:numPr>
+      </w:pPr>
+      <w:r>
+        <w:t>Use abstract classes as interfaces when complete separation of interface and implementation is needed.</w:t>
+      </w:r>
+    </w:p>
+    <w:p>
+      <w:pPr>
+        <w:pStyle w:val="ListParagraph"/>
+        <w:numPr>
+          <w:ilvl w:val="0"/>
+          <w:numId w:val="7"/>
+        </w:numPr>
+      </w:pPr>
+      <w:r>
+        <w:t>Use class hierarchies to represent concepts with inherent hierarchical structure.</w:t>
+      </w:r>
+    </w:p>
+    <w:p>
+      <w:pPr>
+        <w:pStyle w:val="ListParagraph"/>
+        <w:numPr>
+          <w:ilvl w:val="0"/>
+          <w:numId w:val="7"/>
+        </w:numPr>
+      </w:pPr>
+      <w:r>
+        <w:t>When designing a class hierarchy, distinguish between implementation inheritance and interface inheritance.</w:t>
+      </w:r>
+    </w:p>
+    <w:p>
+      <w:pPr>
+        <w:pStyle w:val="ListParagraph"/>
+        <w:numPr>
+          <w:ilvl w:val="0"/>
+          <w:numId w:val="7"/>
+        </w:numPr>
+      </w:pPr>
+      <w:r>
+        <w:t>Control construction, copy, move, and destruction of objects.</w:t>
+      </w:r>
+    </w:p>
+    <w:p>
+      <w:pPr>
+        <w:pStyle w:val="ListParagraph"/>
+        <w:numPr>
+          <w:ilvl w:val="0"/>
+          <w:numId w:val="7"/>
+        </w:numPr>
+      </w:pPr>
+      <w:r>
+        <w:t>Return containers by value (relying on move for efficiency).</w:t>
+      </w:r>
+    </w:p>
+    <w:p>
+      <w:pPr>
+        <w:pStyle w:val="ListParagraph"/>
+        <w:numPr>
+          <w:ilvl w:val="0"/>
+          <w:numId w:val="7"/>
+        </w:numPr>
+      </w:pPr>
+      <w:r>
+        <w:t>Provide strong resource safety, i.e. never leak anything that you think of as a resource.</w:t>
+      </w:r>
+    </w:p>
+    <w:p>
+      <w:pPr>
+        <w:pStyle w:val="ListParagraph"/>
+        <w:numPr>
+          <w:ilvl w:val="0"/>
+          <w:numId w:val="7"/>
+        </w:numPr>
+      </w:pPr>
+      <w:r>
+        <w:t>Use containers, defined as resource handle templates, to hold collections of values of the same type.</w:t>
+      </w:r>
+    </w:p>
+    <w:p>
+      <w:pPr>
+        <w:pStyle w:val="ListParagraph"/>
+        <w:numPr>
+          <w:ilvl w:val="0"/>
+          <w:numId w:val="7"/>
+        </w:numPr>
+      </w:pPr>
+      <w:r>
+        <w:t>Use function templates to represent general algorithms.</w:t>
+      </w:r>
+    </w:p>
+    <w:p>
+      <w:pPr>
+        <w:pStyle w:val="ListParagraph"/>
+        <w:numPr>
+          <w:ilvl w:val="0"/>
+          <w:numId w:val="7"/>
+        </w:numPr>
+      </w:pPr>
+      <w:r>
+        <w:t>Use function objects, including lambdas, to represent policies and actions.</w:t>
+      </w:r>
+    </w:p>
+    <w:p>
+      <w:pPr>
+        <w:pStyle w:val="ListParagraph"/>
+        <w:numPr>
+          <w:ilvl w:val="0"/>
+          <w:numId w:val="7"/>
+        </w:numPr>
+      </w:pPr>
+      <w:r>
+        <w:t>Use type and template aliases to provide a uniform notation for types that may vary among similar types or among implementations.</w:t>
       </w:r>
     </w:p>
     <w:sectPr>
@@ -730,9 +902,122 @@
     </w:lvl>
   </w:abstractNum>
   <w:abstractNum w:abstractNumId="5" w15:restartNumberingAfterBreak="0">
+    <w:nsid w:val="541E4F44"/>
+    <w:multiLevelType w:val="hybridMultilevel"/>
+    <w:tmpl w:val="4A32F212"/>
+    <w:lvl w:ilvl="0" w:tplc="4009000B">
+      <w:start w:val="1"/>
+      <w:numFmt w:val="bullet"/>
+      <w:lvlText w:val=""/>
+      <w:lvlJc w:val="left"/>
+      <w:pPr>
+        <w:ind w:left="720" w:hanging="360"/>
+      </w:pPr>
+      <w:rPr>
+        <w:rFonts w:ascii="Wingdings" w:hAnsi="Wingdings" w:hint="default"/>
+      </w:rPr>
+    </w:lvl>
+    <w:lvl w:ilvl="1" w:tplc="40090003" w:tentative="1">
+      <w:start w:val="1"/>
+      <w:numFmt w:val="bullet"/>
+      <w:lvlText w:val="o"/>
+      <w:lvlJc w:val="left"/>
+      <w:pPr>
+        <w:ind w:left="1440" w:hanging="360"/>
+      </w:pPr>
+      <w:rPr>
+        <w:rFonts w:ascii="Courier New" w:hAnsi="Courier New" w:cs="Courier New" w:hint="default"/>
+      </w:rPr>
+    </w:lvl>
+    <w:lvl w:ilvl="2" w:tplc="40090005" w:tentative="1">
+      <w:start w:val="1"/>
+      <w:numFmt w:val="bullet"/>
+      <w:lvlText w:val=""/>
+      <w:lvlJc w:val="left"/>
+      <w:pPr>
+        <w:ind w:left="2160" w:hanging="360"/>
+      </w:pPr>
+      <w:rPr>
+        <w:rFonts w:ascii="Wingdings" w:hAnsi="Wingdings" w:hint="default"/>
+      </w:rPr>
+    </w:lvl>
+    <w:lvl w:ilvl="3" w:tplc="40090001" w:tentative="1">
+      <w:start w:val="1"/>
+      <w:numFmt w:val="bullet"/>
+      <w:lvlText w:val=""/>
+      <w:lvlJc w:val="left"/>
+      <w:pPr>
+        <w:ind w:left="2880" w:hanging="360"/>
+      </w:pPr>
+      <w:rPr>
+        <w:rFonts w:ascii="Symbol" w:hAnsi="Symbol" w:hint="default"/>
+      </w:rPr>
+    </w:lvl>
+    <w:lvl w:ilvl="4" w:tplc="40090003" w:tentative="1">
+      <w:start w:val="1"/>
+      <w:numFmt w:val="bullet"/>
+      <w:lvlText w:val="o"/>
+      <w:lvlJc w:val="left"/>
+      <w:pPr>
+        <w:ind w:left="3600" w:hanging="360"/>
+      </w:pPr>
+      <w:rPr>
+        <w:rFonts w:ascii="Courier New" w:hAnsi="Courier New" w:cs="Courier New" w:hint="default"/>
+      </w:rPr>
+    </w:lvl>
+    <w:lvl w:ilvl="5" w:tplc="40090005" w:tentative="1">
+      <w:start w:val="1"/>
+      <w:numFmt w:val="bullet"/>
+      <w:lvlText w:val=""/>
+      <w:lvlJc w:val="left"/>
+      <w:pPr>
+        <w:ind w:left="4320" w:hanging="360"/>
+      </w:pPr>
+      <w:rPr>
+        <w:rFonts w:ascii="Wingdings" w:hAnsi="Wingdings" w:hint="default"/>
+      </w:rPr>
+    </w:lvl>
+    <w:lvl w:ilvl="6" w:tplc="40090001" w:tentative="1">
+      <w:start w:val="1"/>
+      <w:numFmt w:val="bullet"/>
+      <w:lvlText w:val=""/>
+      <w:lvlJc w:val="left"/>
+      <w:pPr>
+        <w:ind w:left="5040" w:hanging="360"/>
+      </w:pPr>
+      <w:rPr>
+        <w:rFonts w:ascii="Symbol" w:hAnsi="Symbol" w:hint="default"/>
+      </w:rPr>
+    </w:lvl>
+    <w:lvl w:ilvl="7" w:tplc="40090003" w:tentative="1">
+      <w:start w:val="1"/>
+      <w:numFmt w:val="bullet"/>
+      <w:lvlText w:val="o"/>
+      <w:lvlJc w:val="left"/>
+      <w:pPr>
+        <w:ind w:left="5760" w:hanging="360"/>
+      </w:pPr>
+      <w:rPr>
+        <w:rFonts w:ascii="Courier New" w:hAnsi="Courier New" w:cs="Courier New" w:hint="default"/>
+      </w:rPr>
+    </w:lvl>
+    <w:lvl w:ilvl="8" w:tplc="40090005" w:tentative="1">
+      <w:start w:val="1"/>
+      <w:numFmt w:val="bullet"/>
+      <w:lvlText w:val=""/>
+      <w:lvlJc w:val="left"/>
+      <w:pPr>
+        <w:ind w:left="6480" w:hanging="360"/>
+      </w:pPr>
+      <w:rPr>
+        <w:rFonts w:ascii="Wingdings" w:hAnsi="Wingdings" w:hint="default"/>
+      </w:rPr>
+    </w:lvl>
+  </w:abstractNum>
+  <w:abstractNum w:abstractNumId="6" w15:restartNumberingAfterBreak="0">
     <w:nsid w:val="569549D3"/>
     <w:multiLevelType w:val="hybridMultilevel"/>
-    <w:tmpl w:val="B45C9F34"/>
+    <w:tmpl w:val="D5F6D6FE"/>
     <w:lvl w:ilvl="0" w:tplc="40090001">
       <w:start w:val="1"/>
       <w:numFmt w:val="bullet"/>
@@ -855,10 +1140,13 @@
     <w:abstractNumId w:val="2"/>
   </w:num>
   <w:num w:numId="5" w16cid:durableId="2027439147">
-    <w:abstractNumId w:val="5"/>
+    <w:abstractNumId w:val="6"/>
   </w:num>
   <w:num w:numId="6" w16cid:durableId="1228299688">
     <w:abstractNumId w:val="4"/>
+  </w:num>
+  <w:num w:numId="7" w16cid:durableId="482506411">
+    <w:abstractNumId w:val="5"/>
   </w:num>
 </w:numbering>
 </file>

</xml_diff>